<commit_message>
upodate to mcmillan  farms experience
</commit_message>
<xml_diff>
--- a/Resume - Andrew McMillan.docx
+++ b/Resume - Andrew McMillan.docx
@@ -45,25 +45,7 @@
           <w:sz w:val="18"/>
           <w:szCs w:val="18"/>
         </w:rPr>
-        <w:t>Concordia University</w:t>
-      </w:r>
-      <w:r>
-        <w:rPr>
-          <w:rFonts w:ascii="Arial" w:eastAsia="Arial" w:hAnsi="Arial" w:cs="Arial"/>
-          <w:b/>
-          <w:sz w:val="18"/>
-          <w:szCs w:val="18"/>
-        </w:rPr>
-        <w:t xml:space="preserve">, </w:t>
-      </w:r>
-      <w:r>
-        <w:rPr>
-          <w:rFonts w:ascii="Arial" w:eastAsia="Arial" w:hAnsi="Arial" w:cs="Arial"/>
-          <w:b/>
-          <w:sz w:val="18"/>
-          <w:szCs w:val="18"/>
-        </w:rPr>
-        <w:t>Montreal</w:t>
+        <w:t>Concordia University, Montreal</w:t>
       </w:r>
       <w:r>
         <w:rPr>
@@ -100,16 +82,7 @@
           <w:szCs w:val="18"/>
         </w:rPr>
         <w:tab/>
-        <w:t xml:space="preserve">                December </w:t>
-      </w:r>
-      <w:r>
-        <w:rPr>
-          <w:rFonts w:ascii="Arial" w:eastAsia="Arial" w:hAnsi="Arial" w:cs="Arial"/>
-          <w:b/>
-          <w:sz w:val="18"/>
-          <w:szCs w:val="18"/>
-        </w:rPr>
-        <w:t>2022</w:t>
+        <w:t xml:space="preserve">                December 2022</w:t>
       </w:r>
     </w:p>
     <w:p>
@@ -230,25 +203,7 @@
           <w:sz w:val="18"/>
           <w:szCs w:val="18"/>
         </w:rPr>
-        <w:t>Camosun College</w:t>
-      </w:r>
-      <w:r>
-        <w:rPr>
-          <w:rFonts w:ascii="Arial" w:eastAsia="Arial" w:hAnsi="Arial" w:cs="Arial"/>
-          <w:b/>
-          <w:sz w:val="18"/>
-          <w:szCs w:val="18"/>
-        </w:rPr>
-        <w:t xml:space="preserve">, </w:t>
-      </w:r>
-      <w:r>
-        <w:rPr>
-          <w:rFonts w:ascii="Arial" w:eastAsia="Arial" w:hAnsi="Arial" w:cs="Arial"/>
-          <w:b/>
-          <w:sz w:val="18"/>
-          <w:szCs w:val="18"/>
-        </w:rPr>
-        <w:t>Victoria</w:t>
+        <w:t>Camosun College, Victoria</w:t>
       </w:r>
       <w:r>
         <w:rPr>
@@ -285,34 +240,7 @@
           <w:szCs w:val="18"/>
         </w:rPr>
         <w:tab/>
-        <w:t xml:space="preserve">                </w:t>
-      </w:r>
-      <w:r>
-        <w:rPr>
-          <w:rFonts w:ascii="Arial" w:eastAsia="Arial" w:hAnsi="Arial" w:cs="Arial"/>
-          <w:b/>
-          <w:sz w:val="18"/>
-          <w:szCs w:val="18"/>
-        </w:rPr>
-        <w:t xml:space="preserve">         June</w:t>
-      </w:r>
-      <w:r>
-        <w:rPr>
-          <w:rFonts w:ascii="Arial" w:eastAsia="Arial" w:hAnsi="Arial" w:cs="Arial"/>
-          <w:b/>
-          <w:sz w:val="18"/>
-          <w:szCs w:val="18"/>
-        </w:rPr>
-        <w:t xml:space="preserve"> </w:t>
-      </w:r>
-      <w:r>
-        <w:rPr>
-          <w:rFonts w:ascii="Arial" w:eastAsia="Arial" w:hAnsi="Arial" w:cs="Arial"/>
-          <w:b/>
-          <w:sz w:val="18"/>
-          <w:szCs w:val="18"/>
-        </w:rPr>
-        <w:t>2017</w:t>
+        <w:t xml:space="preserve">                         June 2017</w:t>
       </w:r>
     </w:p>
     <w:p>
@@ -335,31 +263,7 @@
           <w:sz w:val="18"/>
           <w:szCs w:val="18"/>
         </w:rPr>
-        <w:t>B.</w:t>
-      </w:r>
-      <w:r>
-        <w:rPr>
-          <w:rFonts w:ascii="Arial" w:eastAsia="Arial" w:hAnsi="Arial" w:cs="Arial"/>
-          <w:sz w:val="18"/>
-          <w:szCs w:val="18"/>
-        </w:rPr>
-        <w:t>A</w:t>
-      </w:r>
-      <w:r>
-        <w:rPr>
-          <w:rFonts w:ascii="Arial" w:eastAsia="Arial" w:hAnsi="Arial" w:cs="Arial"/>
-          <w:sz w:val="18"/>
-          <w:szCs w:val="18"/>
-        </w:rPr>
-        <w:t xml:space="preserve"> </w:t>
-      </w:r>
-      <w:r>
-        <w:rPr>
-          <w:rFonts w:ascii="Arial" w:eastAsia="Arial" w:hAnsi="Arial" w:cs="Arial"/>
-          <w:sz w:val="18"/>
-          <w:szCs w:val="18"/>
-        </w:rPr>
-        <w:t>Bachelor Sport and Fitness Leadership</w:t>
+        <w:t>B.A Bachelor Sport and Fitness Leadership</w:t>
       </w:r>
       <w:r>
         <w:rPr>
@@ -393,23 +297,7 @@
           <w:szCs w:val="18"/>
         </w:rPr>
         <w:tab/>
-        <w:t xml:space="preserve">             </w:t>
-      </w:r>
-      <w:r>
-        <w:rPr>
-          <w:rFonts w:ascii="Arial" w:eastAsia="Arial" w:hAnsi="Arial" w:cs="Arial"/>
-          <w:sz w:val="18"/>
-          <w:szCs w:val="18"/>
-        </w:rPr>
-        <w:t xml:space="preserve">    </w:t>
-      </w:r>
-      <w:r>
-        <w:rPr>
-          <w:rFonts w:ascii="Arial" w:eastAsia="Arial" w:hAnsi="Arial" w:cs="Arial"/>
-          <w:sz w:val="18"/>
-          <w:szCs w:val="18"/>
-        </w:rPr>
-        <w:t xml:space="preserve"> </w:t>
+        <w:t xml:space="preserve">                  </w:t>
       </w:r>
       <w:proofErr w:type="gramStart"/>
       <w:r>
@@ -699,15 +587,7 @@
           <w:sz w:val="18"/>
           <w:szCs w:val="18"/>
         </w:rPr>
-        <w:t>MySQL, PostgreSQL</w:t>
-      </w:r>
-      <w:r>
-        <w:rPr>
-          <w:rFonts w:ascii="Arial" w:eastAsia="Arial" w:hAnsi="Arial" w:cs="Arial"/>
-          <w:sz w:val="18"/>
-          <w:szCs w:val="18"/>
-        </w:rPr>
-        <w:t>,</w:t>
+        <w:t>MySQL, PostgreSQL,</w:t>
       </w:r>
       <w:r>
         <w:rPr>
@@ -884,7 +764,25 @@
           <w:sz w:val="18"/>
           <w:szCs w:val="18"/>
         </w:rPr>
-        <w:t>September 2023 – Present</w:t>
+        <w:t>September 20</w:t>
+      </w:r>
+      <w:r>
+        <w:rPr>
+          <w:rFonts w:ascii="Arial" w:eastAsia="Arial" w:hAnsi="Arial" w:cs="Arial"/>
+          <w:b/>
+          <w:sz w:val="18"/>
+          <w:szCs w:val="18"/>
+        </w:rPr>
+        <w:t>20</w:t>
+      </w:r>
+      <w:r>
+        <w:rPr>
+          <w:rFonts w:ascii="Arial" w:eastAsia="Arial" w:hAnsi="Arial" w:cs="Arial"/>
+          <w:b/>
+          <w:sz w:val="18"/>
+          <w:szCs w:val="18"/>
+        </w:rPr>
+        <w:t xml:space="preserve"> – Present</w:t>
       </w:r>
     </w:p>
     <w:p>
@@ -1208,49 +1106,15 @@
           <w:sz w:val="18"/>
           <w:szCs w:val="18"/>
         </w:rPr>
-        <w:t xml:space="preserve">Software </w:t>
-      </w:r>
-      <w:r>
-        <w:rPr>
-          <w:rFonts w:ascii="Arial" w:eastAsia="Arial" w:hAnsi="Arial" w:cs="Arial"/>
-          <w:b/>
-          <w:sz w:val="18"/>
-          <w:szCs w:val="18"/>
-        </w:rPr>
-        <w:t>Developer</w:t>
-      </w:r>
-      <w:r>
-        <w:rPr>
-          <w:rFonts w:ascii="Arial" w:eastAsia="Arial" w:hAnsi="Arial" w:cs="Arial"/>
-          <w:b/>
-          <w:sz w:val="18"/>
-          <w:szCs w:val="18"/>
-        </w:rPr>
-        <w:t xml:space="preserve">, </w:t>
-      </w:r>
-      <w:r>
-        <w:rPr>
-          <w:rFonts w:ascii="Arial" w:eastAsia="Arial" w:hAnsi="Arial" w:cs="Arial"/>
-          <w:sz w:val="18"/>
-          <w:szCs w:val="18"/>
-        </w:rPr>
-        <w:t>Precision Sail Loft Ltd.</w:t>
-      </w:r>
-      <w:r>
-        <w:rPr>
-          <w:rFonts w:ascii="Arial" w:eastAsia="Arial" w:hAnsi="Arial" w:cs="Arial"/>
-          <w:sz w:val="18"/>
-          <w:szCs w:val="18"/>
-        </w:rPr>
-        <w:t xml:space="preserve">, </w:t>
-      </w:r>
-      <w:r>
-        <w:rPr>
-          <w:rFonts w:ascii="Arial" w:eastAsia="Arial" w:hAnsi="Arial" w:cs="Arial"/>
-          <w:sz w:val="18"/>
-          <w:szCs w:val="18"/>
-        </w:rPr>
-        <w:t>Sidney, BC, Canada</w:t>
+        <w:t xml:space="preserve">Software Developer, </w:t>
+      </w:r>
+      <w:r>
+        <w:rPr>
+          <w:rFonts w:ascii="Arial" w:eastAsia="Arial" w:hAnsi="Arial" w:cs="Arial"/>
+          <w:sz w:val="18"/>
+          <w:szCs w:val="18"/>
+        </w:rPr>
+        <w:t>Precision Sail Loft Ltd., Sidney, BC, Canada</w:t>
       </w:r>
       <w:r>
         <w:rPr>
@@ -1268,34 +1132,7 @@
           <w:sz w:val="18"/>
           <w:szCs w:val="18"/>
         </w:rPr>
-        <w:t>January</w:t>
-      </w:r>
-      <w:r>
-        <w:rPr>
-          <w:rFonts w:ascii="Arial" w:eastAsia="Arial" w:hAnsi="Arial" w:cs="Arial"/>
-          <w:b/>
-          <w:sz w:val="18"/>
-          <w:szCs w:val="18"/>
-        </w:rPr>
-        <w:t xml:space="preserve"> 202</w:t>
-      </w:r>
-      <w:r>
-        <w:rPr>
-          <w:rFonts w:ascii="Arial" w:eastAsia="Arial" w:hAnsi="Arial" w:cs="Arial"/>
-          <w:b/>
-          <w:sz w:val="18"/>
-          <w:szCs w:val="18"/>
-        </w:rPr>
-        <w:t>3</w:t>
-      </w:r>
-      <w:r>
-        <w:rPr>
-          <w:rFonts w:ascii="Arial" w:eastAsia="Arial" w:hAnsi="Arial" w:cs="Arial"/>
-          <w:b/>
-          <w:sz w:val="18"/>
-          <w:szCs w:val="18"/>
-        </w:rPr>
-        <w:t xml:space="preserve"> – Present</w:t>
+        <w:t>January 2023 – Present</w:t>
       </w:r>
     </w:p>
     <w:p>
@@ -1497,6 +1334,7 @@
           <w:color w:val="000000"/>
           <w:sz w:val="18"/>
           <w:szCs w:val="18"/>
+          <w:lang w:val="en-CA"/>
         </w:rPr>
       </w:pPr>
     </w:p>
@@ -1606,7 +1444,7 @@
           <w:sz w:val="18"/>
           <w:szCs w:val="18"/>
         </w:rPr>
-        <w:t>Present</w:t>
+        <w:t>January 2024</w:t>
       </w:r>
     </w:p>
     <w:p>
@@ -1771,41 +1609,15 @@
           <w:sz w:val="18"/>
           <w:szCs w:val="18"/>
         </w:rPr>
-        <w:t xml:space="preserve">Software </w:t>
-      </w:r>
-      <w:r>
-        <w:rPr>
-          <w:rFonts w:ascii="Arial" w:eastAsia="Arial" w:hAnsi="Arial" w:cs="Arial"/>
-          <w:b/>
-          <w:sz w:val="18"/>
-          <w:szCs w:val="18"/>
-        </w:rPr>
-        <w:t>Developer</w:t>
-      </w:r>
-      <w:r>
-        <w:rPr>
-          <w:rFonts w:ascii="Arial" w:eastAsia="Arial" w:hAnsi="Arial" w:cs="Arial"/>
-          <w:b/>
-          <w:sz w:val="18"/>
-          <w:szCs w:val="18"/>
-        </w:rPr>
-        <w:t xml:space="preserve">, </w:t>
-      </w:r>
-      <w:r>
-        <w:rPr>
-          <w:rFonts w:ascii="Arial" w:eastAsia="Arial" w:hAnsi="Arial" w:cs="Arial"/>
-          <w:sz w:val="18"/>
-          <w:szCs w:val="18"/>
-        </w:rPr>
-        <w:t>Inflatable Boat World</w:t>
-      </w:r>
-      <w:r>
-        <w:rPr>
-          <w:rFonts w:ascii="Arial" w:eastAsia="Arial" w:hAnsi="Arial" w:cs="Arial"/>
-          <w:sz w:val="18"/>
-          <w:szCs w:val="18"/>
-        </w:rPr>
-        <w:t>, Sidney, BC, Canada</w:t>
+        <w:t xml:space="preserve">Software Developer, </w:t>
+      </w:r>
+      <w:r>
+        <w:rPr>
+          <w:rFonts w:ascii="Arial" w:eastAsia="Arial" w:hAnsi="Arial" w:cs="Arial"/>
+          <w:sz w:val="18"/>
+          <w:szCs w:val="18"/>
+        </w:rPr>
+        <w:t>Inflatable Boat World, Sidney, BC, Canada</w:t>
       </w:r>
       <w:r>
         <w:rPr>
@@ -1823,7 +1635,16 @@
           <w:sz w:val="18"/>
           <w:szCs w:val="18"/>
         </w:rPr>
-        <w:t>January 2023 – Present</w:t>
+        <w:t xml:space="preserve">January 2023 – </w:t>
+      </w:r>
+      <w:r>
+        <w:rPr>
+          <w:rFonts w:ascii="Arial" w:eastAsia="Arial" w:hAnsi="Arial" w:cs="Arial"/>
+          <w:b/>
+          <w:sz w:val="18"/>
+          <w:szCs w:val="18"/>
+        </w:rPr>
+        <w:t>January 2024</w:t>
       </w:r>
     </w:p>
     <w:p>
@@ -2269,25 +2090,7 @@
           <w:szCs w:val="18"/>
         </w:rPr>
         <w:tab/>
-        <w:t xml:space="preserve">      </w:t>
-      </w:r>
-      <w:r>
-        <w:rPr>
-          <w:rFonts w:ascii="Arial" w:eastAsia="Arial" w:hAnsi="Arial" w:cs="Arial"/>
-          <w:b/>
-          <w:sz w:val="18"/>
-          <w:szCs w:val="18"/>
-        </w:rPr>
-        <w:t>20</w:t>
-      </w:r>
-      <w:r>
-        <w:rPr>
-          <w:rFonts w:ascii="Arial" w:eastAsia="Arial" w:hAnsi="Arial" w:cs="Arial"/>
-          <w:b/>
-          <w:sz w:val="18"/>
-          <w:szCs w:val="18"/>
-        </w:rPr>
-        <w:t>22</w:t>
+        <w:t xml:space="preserve">      2022</w:t>
       </w:r>
     </w:p>
     <w:p>
@@ -4949,28 +4752,28 @@
 </file>
 
 <file path=customXml/item1.xml><?xml version="1.0" encoding="utf-8"?>
+<b:Sources xmlns:b="http://schemas.openxmlformats.org/officeDocument/2006/bibliography" xmlns="http://schemas.openxmlformats.org/officeDocument/2006/bibliography" SelectedStyle="/APASixthEditionOfficeOnline.xsl" StyleName="APA" Version="6"/>
+</file>
+
+<file path=customXml/item2.xml><?xml version="1.0" encoding="utf-8"?>
 <go:gDocsCustomXmlDataStorage xmlns:go="http://customooxmlschemas.google.com/" xmlns:r="http://schemas.openxmlformats.org/officeDocument/2006/relationships" uri="GoogleDocsCustomDataVersion1">
   <go:docsCustomData xmlns:go="http://customooxmlschemas.google.com/" roundtripDataSignature="AMtx7mjpK7nudBs3qUQh4cqlPUkOlTGi2Q==">AMUW2mWSQlYCHpZSJgY/Z3bf6OxZYYXnhEdhG1ofXqJW+AMIk3oERqIrqbyv6Gzq2tBRldgTtShpsIRFZTgBRAN6MNzBsSyCOes2HKeeKE0cjW63cf5kpmw=</go:docsCustomData>
 </go:gDocsCustomXmlDataStorage>
 </file>
 
-<file path=customXml/item2.xml><?xml version="1.0" encoding="utf-8"?>
-<b:Sources xmlns:b="http://schemas.openxmlformats.org/officeDocument/2006/bibliography" xmlns="http://schemas.openxmlformats.org/officeDocument/2006/bibliography" SelectedStyle="/APASixthEditionOfficeOnline.xsl" StyleName="APA" Version="6"/>
+<file path=customXml/itemProps1.xml><?xml version="1.0" encoding="utf-8"?>
+<ds:datastoreItem xmlns:ds="http://schemas.openxmlformats.org/officeDocument/2006/customXml" ds:itemID="{4253D802-93FD-D946-9C48-9716A11F9081}">
+  <ds:schemaRefs>
+    <ds:schemaRef ds:uri="http://schemas.openxmlformats.org/officeDocument/2006/bibliography"/>
+  </ds:schemaRefs>
+</ds:datastoreItem>
 </file>
 
-<file path=customXml/itemProps1.xml><?xml version="1.0" encoding="utf-8"?>
+<file path=customXml/itemProps2.xml><?xml version="1.0" encoding="utf-8"?>
 <ds:datastoreItem xmlns:ds="http://schemas.openxmlformats.org/officeDocument/2006/customXml" ds:itemID="{11111111-1234-1234-1234-123412341234}">
   <ds:schemaRefs>
     <ds:schemaRef ds:uri="http://customooxmlschemas.google.com/"/>
     <ds:schemaRef ds:uri="http://schemas.openxmlformats.org/officeDocument/2006/relationships"/>
   </ds:schemaRefs>
 </ds:datastoreItem>
-</file>
-
-<file path=customXml/itemProps2.xml><?xml version="1.0" encoding="utf-8"?>
-<ds:datastoreItem xmlns:ds="http://schemas.openxmlformats.org/officeDocument/2006/customXml" ds:itemID="{4253D802-93FD-D946-9C48-9716A11F9081}">
-  <ds:schemaRefs>
-    <ds:schemaRef ds:uri="http://schemas.openxmlformats.org/officeDocument/2006/bibliography"/>
-  </ds:schemaRefs>
-</ds:datastoreItem>
 </file>
</xml_diff>